<commit_message>
second task is done
</commit_message>
<xml_diff>
--- a/summary/MySQL.docx
+++ b/summary/MySQL.docx
@@ -102,8 +102,19 @@
           <w:sz w:val="30"/>
           <w:szCs w:val="30"/>
         </w:rPr>
-        <w:t>Computers are great at keeping track of large amount of information</w:t>
-      </w:r>
+        <w:t xml:space="preserve">Computers are great at keeping track of large amount of </w:t>
+      </w:r>
+      <w:proofErr w:type="gramStart"/>
+      <w:r>
+        <w:rPr>
+          <w:rFonts w:ascii="Arial" w:hAnsi="Arial" w:cs="Arial"/>
+          <w:color w:val="000000"/>
+          <w:sz w:val="30"/>
+          <w:szCs w:val="30"/>
+        </w:rPr>
+        <w:t>information</w:t>
+      </w:r>
+      <w:proofErr w:type="gramEnd"/>
     </w:p>
     <w:p>
       <w:pPr>
@@ -248,6 +259,7 @@
           <w:rtl/>
         </w:rPr>
       </w:pPr>
+      <w:proofErr w:type="gramStart"/>
       <w:r>
         <w:rPr>
           <w:rFonts w:ascii="Arial" w:hAnsi="Arial" w:cs="Arial"/>
@@ -259,6 +271,7 @@
         </w:rPr>
         <w:t>So</w:t>
       </w:r>
+      <w:proofErr w:type="gramEnd"/>
       <w:r>
         <w:rPr>
           <w:rFonts w:ascii="Arial" w:hAnsi="Arial" w:cs="Arial"/>
@@ -408,8 +421,17 @@
           <w:rFonts w:ascii="Arial" w:hAnsi="Arial" w:cs="Arial"/>
           <w:color w:val="000000"/>
         </w:rPr>
-        <w:t>Organize data into one or more tables each one has columns and rows, and a unique key identifies each row</w:t>
-      </w:r>
+        <w:t xml:space="preserve">Organize data into one or more tables each one has columns and rows, and a unique key identifies each </w:t>
+      </w:r>
+      <w:proofErr w:type="gramStart"/>
+      <w:r>
+        <w:rPr>
+          <w:rFonts w:ascii="Arial" w:hAnsi="Arial" w:cs="Arial"/>
+          <w:color w:val="000000"/>
+        </w:rPr>
+        <w:t>row</w:t>
+      </w:r>
+      <w:proofErr w:type="gramEnd"/>
     </w:p>
     <w:p>
       <w:pPr>
@@ -470,7 +492,23 @@
           <w:rFonts w:ascii="Arial" w:hAnsi="Arial" w:cs="Arial"/>
           <w:color w:val="000000"/>
         </w:rPr>
-        <w:t xml:space="preserve"> value hash,..]</w:t>
+        <w:t xml:space="preserve"> value </w:t>
+      </w:r>
+      <w:proofErr w:type="gramStart"/>
+      <w:r>
+        <w:rPr>
+          <w:rFonts w:ascii="Arial" w:hAnsi="Arial" w:cs="Arial"/>
+          <w:color w:val="000000"/>
+        </w:rPr>
+        <w:t>hash,..</w:t>
+      </w:r>
+      <w:proofErr w:type="gramEnd"/>
+      <w:r>
+        <w:rPr>
+          <w:rFonts w:ascii="Arial" w:hAnsi="Arial" w:cs="Arial"/>
+          <w:color w:val="000000"/>
+        </w:rPr>
+        <w:t>]</w:t>
       </w:r>
     </w:p>
     <w:p>
@@ -764,7 +802,27 @@
           <w:sz w:val="28"/>
           <w:szCs w:val="28"/>
         </w:rPr>
-        <w:t xml:space="preserve">is a block of SQLdesigned to ask DBMS for particular piece of </w:t>
+        <w:t xml:space="preserve">is a block of SQLdesigned to ask DBMS for </w:t>
+      </w:r>
+      <w:proofErr w:type="gramStart"/>
+      <w:r>
+        <w:rPr>
+          <w:rFonts w:ascii="Calibri" w:hAnsi="Calibri" w:cs="Calibri"/>
+          <w:color w:val="000000"/>
+          <w:sz w:val="28"/>
+          <w:szCs w:val="28"/>
+        </w:rPr>
+        <w:t>particular piece</w:t>
+      </w:r>
+      <w:proofErr w:type="gramEnd"/>
+      <w:r>
+        <w:rPr>
+          <w:rFonts w:ascii="Calibri" w:hAnsi="Calibri" w:cs="Calibri"/>
+          <w:color w:val="000000"/>
+          <w:sz w:val="28"/>
+          <w:szCs w:val="28"/>
+        </w:rPr>
+        <w:t xml:space="preserve"> of </w:t>
       </w:r>
       <w:r>
         <w:rPr>
@@ -1270,8 +1328,21 @@
           <w:shd w:val="clear" w:color="auto" w:fill="FFFFFF"/>
           <w:rtl/>
         </w:rPr>
-        <w:t xml:space="preserve"> دلالة على عكس النوع الثاني زي مثلا ترتيب ا و ترقيم</w:t>
-      </w:r>
+        <w:t xml:space="preserve"> دلالة على عكس النوع الثاني زي مثلا ترتيب ا و </w:t>
+      </w:r>
+      <w:proofErr w:type="gramStart"/>
+      <w:r>
+        <w:rPr>
+          <w:rFonts w:ascii="Arial" w:hAnsi="Arial" w:cs="Arial"/>
+          <w:color w:val="273239"/>
+          <w:sz w:val="28"/>
+          <w:szCs w:val="28"/>
+          <w:shd w:val="clear" w:color="auto" w:fill="FFFFFF"/>
+          <w:rtl/>
+        </w:rPr>
+        <w:t>ترقيم</w:t>
+      </w:r>
+      <w:proofErr w:type="gramEnd"/>
     </w:p>
     <w:p>
       <w:pPr>
@@ -1793,7 +1864,27 @@
           <w:sz w:val="28"/>
           <w:szCs w:val="28"/>
         </w:rPr>
-        <w:t>Used to query the DB for info and get the info that already stored there </w:t>
+        <w:t xml:space="preserve">Used to query the DB for info and get the info that already stored </w:t>
+      </w:r>
+      <w:proofErr w:type="gramStart"/>
+      <w:r>
+        <w:rPr>
+          <w:rFonts w:ascii="Calibri" w:hAnsi="Calibri" w:cs="Calibri"/>
+          <w:color w:val="000000"/>
+          <w:sz w:val="28"/>
+          <w:szCs w:val="28"/>
+        </w:rPr>
+        <w:t>there</w:t>
+      </w:r>
+      <w:proofErr w:type="gramEnd"/>
+      <w:r>
+        <w:rPr>
+          <w:rFonts w:ascii="Calibri" w:hAnsi="Calibri" w:cs="Calibri"/>
+          <w:color w:val="000000"/>
+          <w:sz w:val="28"/>
+          <w:szCs w:val="28"/>
+        </w:rPr>
+        <w:t> </w:t>
       </w:r>
     </w:p>
     <w:p>
@@ -1885,8 +1976,19 @@
           <w:sz w:val="28"/>
           <w:szCs w:val="28"/>
         </w:rPr>
-        <w:t>Used for controlling access to the data and user &amp; permissions management</w:t>
-      </w:r>
+        <w:t xml:space="preserve">Used for controlling access to the data and user &amp; permissions </w:t>
+      </w:r>
+      <w:proofErr w:type="gramStart"/>
+      <w:r>
+        <w:rPr>
+          <w:rFonts w:ascii="Calibri" w:hAnsi="Calibri" w:cs="Calibri"/>
+          <w:color w:val="000000"/>
+          <w:sz w:val="28"/>
+          <w:szCs w:val="28"/>
+        </w:rPr>
+        <w:t>management</w:t>
+      </w:r>
+      <w:proofErr w:type="gramEnd"/>
     </w:p>
     <w:p>
       <w:pPr>
@@ -1951,8 +2053,19 @@
           <w:sz w:val="28"/>
           <w:szCs w:val="28"/>
         </w:rPr>
-        <w:t xml:space="preserve"> from the DB</w:t>
-      </w:r>
+        <w:t xml:space="preserve"> from the </w:t>
+      </w:r>
+      <w:proofErr w:type="gramStart"/>
+      <w:r>
+        <w:rPr>
+          <w:rFonts w:ascii="Calibri" w:hAnsi="Calibri" w:cs="Calibri"/>
+          <w:color w:val="000000"/>
+          <w:sz w:val="28"/>
+          <w:szCs w:val="28"/>
+        </w:rPr>
+        <w:t>DB</w:t>
+      </w:r>
+      <w:proofErr w:type="gramEnd"/>
     </w:p>
     <w:p/>
     <w:p>
@@ -2094,7 +2207,27 @@
           <w:sz w:val="28"/>
           <w:szCs w:val="28"/>
         </w:rPr>
-        <w:t xml:space="preserve"> → Binary large objects ,stores large data </w:t>
+        <w:t xml:space="preserve"> → Binary large objects ,stores large </w:t>
+      </w:r>
+      <w:proofErr w:type="gramStart"/>
+      <w:r>
+        <w:rPr>
+          <w:rFonts w:ascii="Calibri" w:hAnsi="Calibri" w:cs="Calibri"/>
+          <w:color w:val="000000"/>
+          <w:sz w:val="28"/>
+          <w:szCs w:val="28"/>
+        </w:rPr>
+        <w:t>data</w:t>
+      </w:r>
+      <w:proofErr w:type="gramEnd"/>
+      <w:r>
+        <w:rPr>
+          <w:rFonts w:ascii="Calibri" w:hAnsi="Calibri" w:cs="Calibri"/>
+          <w:color w:val="000000"/>
+          <w:sz w:val="28"/>
+          <w:szCs w:val="28"/>
+        </w:rPr>
+        <w:t> </w:t>
       </w:r>
     </w:p>
     <w:p>
@@ -2146,8 +2279,19 @@
           <w:sz w:val="28"/>
           <w:szCs w:val="28"/>
         </w:rPr>
-        <w:t xml:space="preserve"> →just like DATE with time in hours and minutes used for recording</w:t>
-      </w:r>
+        <w:t xml:space="preserve"> →just like DATE with time in hours and minutes used for </w:t>
+      </w:r>
+      <w:proofErr w:type="gramStart"/>
+      <w:r>
+        <w:rPr>
+          <w:rFonts w:ascii="Calibri" w:hAnsi="Calibri" w:cs="Calibri"/>
+          <w:color w:val="000000"/>
+          <w:sz w:val="28"/>
+          <w:szCs w:val="28"/>
+        </w:rPr>
+        <w:t>recording</w:t>
+      </w:r>
+      <w:proofErr w:type="gramEnd"/>
     </w:p>
     <w:p/>
     <w:p>
@@ -2179,7 +2323,27 @@
           <w:sz w:val="28"/>
           <w:szCs w:val="28"/>
         </w:rPr>
-        <w:t xml:space="preserve">To create table we write </w:t>
+        <w:t xml:space="preserve">To create </w:t>
+      </w:r>
+      <w:proofErr w:type="gramStart"/>
+      <w:r>
+        <w:rPr>
+          <w:rFonts w:ascii="Calibri" w:hAnsi="Calibri" w:cs="Calibri"/>
+          <w:color w:val="000000"/>
+          <w:sz w:val="28"/>
+          <w:szCs w:val="28"/>
+        </w:rPr>
+        <w:t>table</w:t>
+      </w:r>
+      <w:proofErr w:type="gramEnd"/>
+      <w:r>
+        <w:rPr>
+          <w:rFonts w:ascii="Calibri" w:hAnsi="Calibri" w:cs="Calibri"/>
+          <w:color w:val="000000"/>
+          <w:sz w:val="28"/>
+          <w:szCs w:val="28"/>
+        </w:rPr>
+        <w:t xml:space="preserve"> we write </w:t>
       </w:r>
       <w:r>
         <w:rPr>
@@ -2229,7 +2393,31 @@
           <w:sz w:val="28"/>
           <w:szCs w:val="28"/>
         </w:rPr>
-        <w:t xml:space="preserve"> + datatype + if primary key +null /not null/unique </w:t>
+        <w:t xml:space="preserve"> + datatype + if primary key +null /not null/</w:t>
+      </w:r>
+      <w:proofErr w:type="gramStart"/>
+      <w:r>
+        <w:rPr>
+          <w:rFonts w:ascii="Calibri" w:hAnsi="Calibri" w:cs="Calibri"/>
+          <w:b/>
+          <w:bCs/>
+          <w:color w:val="000000"/>
+          <w:sz w:val="28"/>
+          <w:szCs w:val="28"/>
+        </w:rPr>
+        <w:t>unique</w:t>
+      </w:r>
+      <w:proofErr w:type="gramEnd"/>
+      <w:r>
+        <w:rPr>
+          <w:rFonts w:ascii="Calibri" w:hAnsi="Calibri" w:cs="Calibri"/>
+          <w:b/>
+          <w:bCs/>
+          <w:color w:val="000000"/>
+          <w:sz w:val="28"/>
+          <w:szCs w:val="28"/>
+        </w:rPr>
+        <w:t> </w:t>
       </w:r>
     </w:p>
     <w:p>
@@ -2515,7 +2703,25 @@
           <w:sz w:val="28"/>
           <w:szCs w:val="28"/>
         </w:rPr>
-        <w:t>To change a value we write</w:t>
+        <w:t xml:space="preserve">To change a </w:t>
+      </w:r>
+      <w:r>
+        <w:rPr>
+          <w:rFonts w:ascii="Calibri" w:hAnsi="Calibri" w:cs="Calibri"/>
+          <w:color w:val="000000"/>
+          <w:sz w:val="28"/>
+          <w:szCs w:val="28"/>
+        </w:rPr>
+        <w:t>value,</w:t>
+      </w:r>
+      <w:r>
+        <w:rPr>
+          <w:rFonts w:ascii="Calibri" w:hAnsi="Calibri" w:cs="Calibri"/>
+          <w:color w:val="000000"/>
+          <w:sz w:val="28"/>
+          <w:szCs w:val="28"/>
+        </w:rPr>
+        <w:t xml:space="preserve"> we write</w:t>
       </w:r>
     </w:p>
     <w:p>
@@ -2681,7 +2887,27 @@
           <w:sz w:val="28"/>
           <w:szCs w:val="28"/>
         </w:rPr>
-        <w:t>To delete a value we write </w:t>
+        <w:t xml:space="preserve">To delete a </w:t>
+      </w:r>
+      <w:proofErr w:type="gramStart"/>
+      <w:r>
+        <w:rPr>
+          <w:rFonts w:ascii="Calibri" w:hAnsi="Calibri" w:cs="Calibri"/>
+          <w:color w:val="000000"/>
+          <w:sz w:val="28"/>
+          <w:szCs w:val="28"/>
+        </w:rPr>
+        <w:t>value</w:t>
+      </w:r>
+      <w:proofErr w:type="gramEnd"/>
+      <w:r>
+        <w:rPr>
+          <w:rFonts w:ascii="Calibri" w:hAnsi="Calibri" w:cs="Calibri"/>
+          <w:color w:val="000000"/>
+          <w:sz w:val="28"/>
+          <w:szCs w:val="28"/>
+        </w:rPr>
+        <w:t xml:space="preserve"> we write </w:t>
       </w:r>
     </w:p>
     <w:p>
@@ -4293,8 +4519,19 @@
           <w:sz w:val="28"/>
           <w:szCs w:val="28"/>
         </w:rPr>
-        <w:t>) represents zero, one, or multiple characters</w:t>
-      </w:r>
+        <w:t xml:space="preserve">) represents zero, one, or multiple </w:t>
+      </w:r>
+      <w:proofErr w:type="gramStart"/>
+      <w:r>
+        <w:rPr>
+          <w:rFonts w:ascii="Calibri" w:hAnsi="Calibri" w:cs="Calibri"/>
+          <w:color w:val="000000"/>
+          <w:sz w:val="28"/>
+          <w:szCs w:val="28"/>
+        </w:rPr>
+        <w:t>characters</w:t>
+      </w:r>
+      <w:proofErr w:type="gramEnd"/>
     </w:p>
     <w:p>
       <w:pPr>
@@ -4337,8 +4574,19 @@
           <w:sz w:val="28"/>
           <w:szCs w:val="28"/>
         </w:rPr>
-        <w:t>) represents one, single character</w:t>
-      </w:r>
+        <w:t xml:space="preserve">) represents one, single </w:t>
+      </w:r>
+      <w:proofErr w:type="gramStart"/>
+      <w:r>
+        <w:rPr>
+          <w:rFonts w:ascii="Calibri" w:hAnsi="Calibri" w:cs="Calibri"/>
+          <w:color w:val="000000"/>
+          <w:sz w:val="28"/>
+          <w:szCs w:val="28"/>
+        </w:rPr>
+        <w:t>character</w:t>
+      </w:r>
+      <w:proofErr w:type="gramEnd"/>
     </w:p>
     <w:p>
       <w:pPr>
@@ -4861,21 +5109,40 @@
           <w:sz w:val="24"/>
           <w:szCs w:val="24"/>
         </w:rPr>
-        <w:t xml:space="preserve">performed on DB .it’s extremely powerful and useful </w:t>
-      </w:r>
-    </w:p>
-    <w:p>
-      <w:pPr>
-        <w:spacing w:after="240"/>
+        <w:t xml:space="preserve">performed on DB .it’s extremely powerful and </w:t>
+      </w:r>
+      <w:proofErr w:type="gramStart"/>
+      <w:r>
         <w:rPr>
           <w:rFonts w:ascii="Verdana" w:hAnsi="Verdana"/>
           <w:sz w:val="24"/>
           <w:szCs w:val="24"/>
         </w:rPr>
-      </w:pPr>
+        <w:t>useful</w:t>
+      </w:r>
+      <w:proofErr w:type="gramEnd"/>
       <w:r>
         <w:rPr>
           <w:rFonts w:ascii="Verdana" w:hAnsi="Verdana"/>
+          <w:sz w:val="24"/>
+          <w:szCs w:val="24"/>
+        </w:rPr>
+        <w:t xml:space="preserve"> </w:t>
+      </w:r>
+    </w:p>
+    <w:p>
+      <w:pPr>
+        <w:spacing w:after="240"/>
+        <w:rPr>
+          <w:rFonts w:ascii="Verdana" w:hAnsi="Verdana"/>
+          <w:sz w:val="24"/>
+          <w:szCs w:val="24"/>
+        </w:rPr>
+      </w:pPr>
+      <w:r>
+        <w:rPr>
+          <w:rFonts w:ascii="Verdana" w:hAnsi="Verdana"/>
+          <w:noProof/>
           <w:sz w:val="24"/>
           <w:szCs w:val="24"/>
         </w:rPr>
@@ -5092,7 +5359,18 @@
           <w:rtl/>
           <w:lang w:bidi="ar-EG"/>
         </w:rPr>
-        <w:t xml:space="preserve"> سواء كان شيء ملموس او غير </w:t>
+        <w:t xml:space="preserve"> سواء كان شيء ملموس او غير ملموس</w:t>
+      </w:r>
+      <w:r>
+        <w:rPr>
+          <w:rFonts w:asciiTheme="majorBidi" w:hAnsiTheme="majorBidi" w:cstheme="majorBidi"/>
+          <w:b/>
+          <w:bCs/>
+          <w:sz w:val="24"/>
+          <w:szCs w:val="24"/>
+          <w:lang w:bidi="ar-EG"/>
+        </w:rPr>
+        <w:t xml:space="preserve"> </w:t>
       </w:r>
       <w:r>
         <w:rPr>
@@ -5104,7 +5382,7 @@
           <w:rtl/>
           <w:lang w:bidi="ar-EG"/>
         </w:rPr>
-        <w:t>ملموس</w:t>
+        <w:t xml:space="preserve">و يربط </w:t>
       </w:r>
       <w:r>
         <w:rPr>
@@ -5113,9 +5391,9 @@
           <w:bCs/>
           <w:sz w:val="24"/>
           <w:szCs w:val="24"/>
-          <w:lang w:bidi="ar-EG"/>
-        </w:rPr>
-        <w:t xml:space="preserve"> </w:t>
+          <w:lang w:val="en-US" w:bidi="ar-EG"/>
+        </w:rPr>
+        <w:t>entities</w:t>
       </w:r>
       <w:r>
         <w:rPr>
@@ -5127,41 +5405,6 @@
           <w:rtl/>
           <w:lang w:bidi="ar-EG"/>
         </w:rPr>
-        <w:t>و يربط</w:t>
-      </w:r>
-      <w:r>
-        <w:rPr>
-          <w:rFonts w:asciiTheme="majorBidi" w:hAnsiTheme="majorBidi" w:cstheme="majorBidi" w:hint="cs"/>
-          <w:b/>
-          <w:bCs/>
-          <w:sz w:val="24"/>
-          <w:szCs w:val="24"/>
-          <w:rtl/>
-          <w:lang w:bidi="ar-EG"/>
-        </w:rPr>
-        <w:t xml:space="preserve"> </w:t>
-      </w:r>
-      <w:r>
-        <w:rPr>
-          <w:rFonts w:asciiTheme="majorBidi" w:hAnsiTheme="majorBidi" w:cstheme="majorBidi"/>
-          <w:b/>
-          <w:bCs/>
-          <w:sz w:val="24"/>
-          <w:szCs w:val="24"/>
-          <w:lang w:val="en-US" w:bidi="ar-EG"/>
-        </w:rPr>
-        <w:t>entities</w:t>
-      </w:r>
-      <w:r>
-        <w:rPr>
-          <w:rFonts w:asciiTheme="majorBidi" w:hAnsiTheme="majorBidi" w:cstheme="majorBidi" w:hint="cs"/>
-          <w:b/>
-          <w:bCs/>
-          <w:sz w:val="24"/>
-          <w:szCs w:val="24"/>
-          <w:rtl/>
-          <w:lang w:bidi="ar-EG"/>
-        </w:rPr>
         <w:t xml:space="preserve"> دي بحاجة اسمها </w:t>
       </w:r>
       <w:r>
@@ -5243,27 +5486,7 @@
           <w:rtl/>
           <w:lang w:val="en-US" w:bidi="ar-EG"/>
         </w:rPr>
-        <w:t xml:space="preserve">بستخدمه عشان </w:t>
-      </w:r>
-      <w:r>
-        <w:rPr>
-          <w:rFonts w:asciiTheme="minorHAnsi" w:eastAsiaTheme="minorHAnsi" w:hAnsiTheme="minorHAnsi" w:cstheme="minorBidi" w:hint="cs"/>
-          <w:sz w:val="28"/>
-          <w:szCs w:val="28"/>
-          <w:rtl/>
-          <w:lang w:val="en-US" w:bidi="ar-EG"/>
-        </w:rPr>
-        <w:t>أقدر</w:t>
-      </w:r>
-      <w:r>
-        <w:rPr>
-          <w:rFonts w:asciiTheme="minorHAnsi" w:eastAsiaTheme="minorHAnsi" w:hAnsiTheme="minorHAnsi" w:cstheme="minorBidi" w:hint="cs"/>
-          <w:sz w:val="28"/>
-          <w:szCs w:val="28"/>
-          <w:rtl/>
-          <w:lang w:val="en-US" w:bidi="ar-EG"/>
-        </w:rPr>
-        <w:t xml:space="preserve"> احول الداتا </w:t>
+        <w:t xml:space="preserve">بستخدمه عشان أقدر احول الداتا </w:t>
       </w:r>
       <w:proofErr w:type="spellStart"/>
       <w:r>
@@ -5361,17 +5584,7 @@
           <w:rtl/>
           <w:lang w:bidi="ar-EG"/>
         </w:rPr>
-        <w:t>قبل ما اطلع ال</w:t>
-      </w:r>
-      <w:r>
-        <w:rPr>
-          <w:rFonts w:asciiTheme="minorBidi" w:hAnsiTheme="minorBidi" w:cstheme="minorBidi"/>
-          <w:sz w:val="32"/>
-          <w:szCs w:val="32"/>
-          <w:rtl/>
-          <w:lang w:bidi="ar-EG"/>
-        </w:rPr>
-        <w:t>ـ</w:t>
+        <w:t>قبل ما اطلع الـ</w:t>
       </w:r>
       <w:r>
         <w:rPr>
@@ -5529,7 +5742,29 @@
           <w:rtl/>
           <w:lang w:bidi="ar-EG"/>
         </w:rPr>
-        <w:t xml:space="preserve"> الموديل دا من خلال </w:t>
+        <w:t xml:space="preserve"> </w:t>
+      </w:r>
+      <w:proofErr w:type="gramStart"/>
+      <w:r>
+        <w:rPr>
+          <w:rFonts w:asciiTheme="minorBidi" w:hAnsiTheme="minorBidi" w:cstheme="minorBidi"/>
+          <w:sz w:val="32"/>
+          <w:szCs w:val="32"/>
+          <w:rtl/>
+          <w:lang w:bidi="ar-EG"/>
+        </w:rPr>
+        <w:t>الموديل</w:t>
+      </w:r>
+      <w:proofErr w:type="gramEnd"/>
+      <w:r>
+        <w:rPr>
+          <w:rFonts w:asciiTheme="minorBidi" w:hAnsiTheme="minorBidi" w:cstheme="minorBidi"/>
+          <w:sz w:val="32"/>
+          <w:szCs w:val="32"/>
+          <w:rtl/>
+          <w:lang w:bidi="ar-EG"/>
+        </w:rPr>
+        <w:t xml:space="preserve"> دا من خلال </w:t>
       </w:r>
       <w:r>
         <w:rPr>
@@ -5608,27 +5843,7 @@
           <w:rtl/>
           <w:lang w:bidi="ar-EG"/>
         </w:rPr>
-        <w:t>ا</w:t>
-      </w:r>
-      <w:r>
-        <w:rPr>
-          <w:rFonts w:asciiTheme="minorBidi" w:hAnsiTheme="minorBidi" w:cstheme="minorBidi"/>
-          <w:sz w:val="32"/>
-          <w:szCs w:val="32"/>
-          <w:rtl/>
-          <w:lang w:bidi="ar-EG"/>
-        </w:rPr>
-        <w:t>ي</w:t>
-      </w:r>
-      <w:r>
-        <w:rPr>
-          <w:rFonts w:asciiTheme="minorBidi" w:hAnsiTheme="minorBidi" w:cstheme="minorBidi"/>
-          <w:sz w:val="32"/>
-          <w:szCs w:val="32"/>
-          <w:rtl/>
-          <w:lang w:bidi="ar-EG"/>
-        </w:rPr>
-        <w:t>ه الـ</w:t>
+        <w:t>ايه الـ</w:t>
       </w:r>
       <w:r>
         <w:rPr>
@@ -5817,17 +6032,7 @@
           <w:rtl/>
           <w:lang w:bidi="ar-EG"/>
         </w:rPr>
-        <w:t xml:space="preserve"> </w:t>
-      </w:r>
-      <w:r>
-        <w:rPr>
-          <w:rFonts w:asciiTheme="minorBidi" w:hAnsiTheme="minorBidi" w:cstheme="minorBidi"/>
-          <w:sz w:val="32"/>
-          <w:szCs w:val="32"/>
-          <w:rtl/>
-          <w:lang w:bidi="ar-EG"/>
-        </w:rPr>
-        <w:t xml:space="preserve">مميزة مثلا </w:t>
+        <w:t xml:space="preserve"> مميزة مثلا </w:t>
       </w:r>
       <w:proofErr w:type="spellStart"/>
       <w:r>
@@ -5984,6 +6189,7 @@
         <w:br/>
       </w:r>
       <w:r>
+        <w:lastRenderedPageBreak/>
         <w:br/>
       </w:r>
       <w:r>
@@ -6103,6 +6309,7 @@
         <w:rPr>
           <w:noProof/>
         </w:rPr>
+        <w:lastRenderedPageBreak/>
         <w:drawing>
           <wp:inline distT="0" distB="0" distL="0" distR="0" wp14:anchorId="14DA6A4E" wp14:editId="19159F60">
             <wp:extent cx="5943600" cy="3084195"/>
@@ -6205,6 +6412,7 @@
         <w:rPr>
           <w:noProof/>
         </w:rPr>
+        <w:lastRenderedPageBreak/>
         <w:drawing>
           <wp:inline distT="0" distB="0" distL="0" distR="0" wp14:anchorId="4E1490B6" wp14:editId="3078C9F7">
             <wp:extent cx="5943600" cy="2674620"/>
@@ -6307,6 +6515,7 @@
         <w:rPr>
           <w:noProof/>
         </w:rPr>
+        <w:lastRenderedPageBreak/>
         <w:drawing>
           <wp:inline distT="0" distB="0" distL="0" distR="0" wp14:anchorId="112D36DB" wp14:editId="04B00060">
             <wp:extent cx="5943600" cy="4868545"/>
@@ -10079,6 +10288,7 @@
   <w:style w:type="character" w:default="1" w:styleId="DefaultParagraphFont">
     <w:name w:val="Default Paragraph Font"/>
     <w:uiPriority w:val="1"/>
+    <w:semiHidden/>
     <w:unhideWhenUsed/>
   </w:style>
   <w:style w:type="table" w:default="1" w:styleId="TableNormal">
@@ -10552,28 +10762,28 @@
 </file>
 
 <file path=customXml/item1.xml><?xml version="1.0" encoding="utf-8"?>
+<b:Sources xmlns:b="http://schemas.openxmlformats.org/officeDocument/2006/bibliography" xmlns="http://schemas.openxmlformats.org/officeDocument/2006/bibliography" SelectedStyle="\APASixthEditionOfficeOnline.xsl" StyleName="APA" Version="6"/>
+</file>
+
+<file path=customXml/item2.xml><?xml version="1.0" encoding="utf-8"?>
 <go:gDocsCustomXmlDataStorage xmlns:go="http://customooxmlschemas.google.com/" xmlns:r="http://schemas.openxmlformats.org/officeDocument/2006/relationships" uri="GoogleDocsCustomDataVersion1">
   <go:docsCustomData xmlns:go="http://customooxmlschemas.google.com/" roundtripDataSignature="AMtx7mhEJZSGB+OnaKow8ZsV4Cud5kz6RA==">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</go:docsCustomData>
 </go:gDocsCustomXmlDataStorage>
 </file>
 
-<file path=customXml/item2.xml><?xml version="1.0" encoding="utf-8"?>
-<b:Sources xmlns:b="http://schemas.openxmlformats.org/officeDocument/2006/bibliography" xmlns="http://schemas.openxmlformats.org/officeDocument/2006/bibliography" SelectedStyle="\APASixthEditionOfficeOnline.xsl" StyleName="APA" Version="6"/>
+<file path=customXml/itemProps1.xml><?xml version="1.0" encoding="utf-8"?>
+<ds:datastoreItem xmlns:ds="http://schemas.openxmlformats.org/officeDocument/2006/customXml" ds:itemID="{43BFF413-21B6-4058-92B9-090003800452}">
+  <ds:schemaRefs>
+    <ds:schemaRef ds:uri="http://schemas.openxmlformats.org/officeDocument/2006/bibliography"/>
+  </ds:schemaRefs>
+</ds:datastoreItem>
 </file>
 
-<file path=customXml/itemProps1.xml><?xml version="1.0" encoding="utf-8"?>
+<file path=customXml/itemProps2.xml><?xml version="1.0" encoding="utf-8"?>
 <ds:datastoreItem xmlns:ds="http://schemas.openxmlformats.org/officeDocument/2006/customXml" ds:itemID="{11111111-1234-1234-1234-123412341234}">
   <ds:schemaRefs>
     <ds:schemaRef ds:uri="http://customooxmlschemas.google.com/"/>
     <ds:schemaRef ds:uri="http://schemas.openxmlformats.org/officeDocument/2006/relationships"/>
   </ds:schemaRefs>
 </ds:datastoreItem>
-</file>
-
-<file path=customXml/itemProps2.xml><?xml version="1.0" encoding="utf-8"?>
-<ds:datastoreItem xmlns:ds="http://schemas.openxmlformats.org/officeDocument/2006/customXml" ds:itemID="{43BFF413-21B6-4058-92B9-090003800452}">
-  <ds:schemaRefs>
-    <ds:schemaRef ds:uri="http://schemas.openxmlformats.org/officeDocument/2006/bibliography"/>
-  </ds:schemaRefs>
-</ds:datastoreItem>
 </file>
</xml_diff>